<commit_message>
Se agrega la primera parte de Novedades
</commit_message>
<xml_diff>
--- a/output/templates_GCC/ArchivoF_1042037_1097.docx
+++ b/output/templates_GCC/ArchivoF_1042037_1097.docx
@@ -39,7 +39,7 @@
           <w:noProof/>
           <w:sz w:val="20"/>
         </w:rPr>
-        <w:t>${Sigobius}</w:t>
+        <w:t>DEAJGCC24-88</w:t>
       </w:r>
       <w:r>
         <w:rPr>
@@ -113,7 +113,7 @@
           <w:sz w:val="20"/>
           <w:szCs w:val="20"/>
         </w:rPr>
-        <w:t>08 de octubre de 2024</w:t>
+        <w:t>21 de octubre de 2024</w:t>
       </w:r>
     </w:p>
     <w:p>
@@ -3723,7 +3723,7 @@
           <w:noProof/>
           <w:sz w:val="20"/>
         </w:rPr>
-        <w:t>${Sigobius}</w:t>
+        <w:t>DEAJGCC24-88</w:t>
       </w:r>
       <w:r>
         <w:rPr>
@@ -3797,7 +3797,7 @@
           <w:sz w:val="20"/>
           <w:szCs w:val="20"/>
         </w:rPr>
-        <w:t>08 de octubre de 2024</w:t>
+        <w:t>21 de octubre de 2024</w:t>
       </w:r>
     </w:p>
     <w:p>
@@ -7407,7 +7407,7 @@
           <w:noProof/>
           <w:sz w:val="20"/>
         </w:rPr>
-        <w:t>${Sigobius}</w:t>
+        <w:t>DEAJGCC24-88</w:t>
       </w:r>
       <w:r>
         <w:rPr>
@@ -7481,7 +7481,7 @@
           <w:sz w:val="20"/>
           <w:szCs w:val="20"/>
         </w:rPr>
-        <w:t>08 de octubre de 2024</w:t>
+        <w:t>21 de octubre de 2024</w:t>
       </w:r>
     </w:p>
     <w:p>
@@ -11091,7 +11091,7 @@
           <w:noProof/>
           <w:sz w:val="20"/>
         </w:rPr>
-        <w:t>${Sigobius}</w:t>
+        <w:t>DEAJGCC24-88</w:t>
       </w:r>
       <w:r>
         <w:rPr>
@@ -11165,7 +11165,7 @@
           <w:sz w:val="20"/>
           <w:szCs w:val="20"/>
         </w:rPr>
-        <w:t>08 de octubre de 2024</w:t>
+        <w:t>21 de octubre de 2024</w:t>
       </w:r>
     </w:p>
     <w:p>

</xml_diff>